<commit_message>
cambios en los proyectos
</commit_message>
<xml_diff>
--- a/Documentacion/documentacion de la prueba.docx
+++ b/Documentacion/documentacion de la prueba.docx
@@ -321,6 +321,32 @@
       <w:pPr>
         <w:pStyle w:val="Prrafodelista"/>
         <w:numPr>
+          <w:ilvl w:val="1"/>
+          <w:numId w:val="3"/>
+        </w:numPr>
+      </w:pPr>
+      <w:proofErr w:type="spellStart"/>
+      <w:r>
+        <w:t>HealthChecks</w:t>
+      </w:r>
+      <w:proofErr w:type="spellEnd"/>
+      <w:r>
+        <w:t xml:space="preserve">: </w:t>
+      </w:r>
+      <w:r>
+        <w:t>Se implementan para verificar la conectividad con la base de dato</w:t>
+      </w:r>
+      <w:r>
+        <w:t>s</w:t>
+      </w:r>
+      <w:r>
+        <w:t>.</w:t>
+      </w:r>
+    </w:p>
+    <w:p>
+      <w:pPr>
+        <w:pStyle w:val="Prrafodelista"/>
+        <w:numPr>
           <w:ilvl w:val="0"/>
           <w:numId w:val="3"/>
         </w:numPr>
@@ -409,6 +435,7 @@
       </w:pPr>
       <w:proofErr w:type="spellStart"/>
       <w:r>
+        <w:lastRenderedPageBreak/>
         <w:t>Wwwroot</w:t>
       </w:r>
       <w:proofErr w:type="spellEnd"/>
@@ -437,7 +464,6 @@
         <w:pStyle w:val="Ttulo2"/>
       </w:pPr>
       <w:r>
-        <w:lastRenderedPageBreak/>
         <w:t>Comunicación entre proyectos</w:t>
       </w:r>
     </w:p>
@@ -740,6 +766,7 @@
           <w:b/>
           <w:bCs/>
         </w:rPr>
+        <w:lastRenderedPageBreak/>
         <w:t>AutoMapper</w:t>
       </w:r>
       <w:proofErr w:type="spellEnd"/>
@@ -769,7 +796,6 @@
         </w:numPr>
       </w:pPr>
       <w:r>
-        <w:lastRenderedPageBreak/>
         <w:t xml:space="preserve">Se ha buscado integrar </w:t>
       </w:r>
       <w:proofErr w:type="spellStart"/>
@@ -970,7 +996,6 @@
         <w:tabs>
           <w:tab w:val="num" w:pos="720"/>
         </w:tabs>
-        <w:cnfStyle w:val="000000100000" w:firstRow="0" w:lastRow="0" w:firstColumn="0" w:lastColumn="0" w:oddVBand="0" w:evenVBand="0" w:oddHBand="1" w:evenHBand="0" w:firstRowFirstColumn="0" w:firstRowLastColumn="0" w:lastRowFirstColumn="0" w:lastRowLastColumn="0"/>
       </w:pPr>
       <w:r>
         <w:t>Es útil para verificar si la aplicación está funcionando correctamente y si todos los servicios necesarios (como bases de datos, servicios externos, etc.) están operativos.</w:t>
@@ -1714,29 +1739,14 @@
               <w:cnfStyle w:val="000000100000" w:firstRow="0" w:lastRow="0" w:firstColumn="0" w:lastColumn="0" w:oddVBand="0" w:evenVBand="0" w:oddHBand="1" w:evenHBand="0" w:firstRowFirstColumn="0" w:firstRowLastColumn="0" w:lastRowFirstColumn="0" w:lastRowLastColumn="0"/>
             </w:pPr>
             <w:r>
-              <w:t xml:space="preserve">400 si hubo </w:t>
-            </w:r>
-            <w:r>
-              <w:t>algún</w:t>
-            </w:r>
-            <w:r>
-              <w:t xml:space="preserve"> error de </w:t>
-            </w:r>
-            <w:r>
-              <w:t>validación</w:t>
+              <w:t>400 si hubo algún error de validación</w:t>
             </w:r>
             <w:r>
               <w:br/>
               <w:t xml:space="preserve">500: </w:t>
             </w:r>
             <w:r>
-              <w:t xml:space="preserve">si hubo </w:t>
-            </w:r>
-            <w:r>
-              <w:t>algún</w:t>
-            </w:r>
-            <w:r>
-              <w:t xml:space="preserve"> fallo en la base de datos</w:t>
+              <w:t>si hubo algún fallo en la base de datos</w:t>
             </w:r>
           </w:p>
         </w:tc>
@@ -1846,13 +1856,7 @@
               <w:cnfStyle w:val="000000000000" w:firstRow="0" w:lastRow="0" w:firstColumn="0" w:lastColumn="0" w:oddVBand="0" w:evenVBand="0" w:oddHBand="0" w:evenHBand="0" w:firstRowFirstColumn="0" w:firstRowLastColumn="0" w:lastRowFirstColumn="0" w:lastRowLastColumn="0"/>
             </w:pPr>
             <w:r>
-              <w:t xml:space="preserve">200 con la </w:t>
-            </w:r>
-            <w:r>
-              <w:t>información</w:t>
-            </w:r>
-            <w:r>
-              <w:t xml:space="preserve"> del cliente </w:t>
+              <w:t xml:space="preserve">200 con la información del cliente </w:t>
             </w:r>
           </w:p>
           <w:p>
@@ -2370,13 +2374,7 @@
               <w:cnfStyle w:val="000000000000" w:firstRow="0" w:lastRow="0" w:firstColumn="0" w:lastColumn="0" w:oddVBand="0" w:evenVBand="0" w:oddHBand="0" w:evenHBand="0" w:firstRowFirstColumn="0" w:firstRowLastColumn="0" w:lastRowFirstColumn="0" w:lastRowLastColumn="0"/>
             </w:pPr>
             <w:r>
-              <w:t xml:space="preserve">obtener historial de transacciones de la tarjeta de </w:t>
-            </w:r>
-            <w:r>
-              <w:t>crédito</w:t>
-            </w:r>
-            <w:r>
-              <w:t xml:space="preserve"> especificada por ID  </w:t>
+              <w:t xml:space="preserve">obtener historial de transacciones de la tarjeta de crédito especificada por ID  </w:t>
             </w:r>
           </w:p>
         </w:tc>
@@ -2437,13 +2435,7 @@
               <w:cnfStyle w:val="000000000000" w:firstRow="0" w:lastRow="0" w:firstColumn="0" w:lastColumn="0" w:oddVBand="0" w:evenVBand="0" w:oddHBand="0" w:evenHBand="0" w:firstRowFirstColumn="0" w:firstRowLastColumn="0" w:lastRowFirstColumn="0" w:lastRowLastColumn="0"/>
             </w:pPr>
             <w:r>
-              <w:t xml:space="preserve">500 si ocurre </w:t>
-            </w:r>
-            <w:r>
-              <w:t>algún</w:t>
-            </w:r>
-            <w:r>
-              <w:t xml:space="preserve"> fallo</w:t>
+              <w:t>500 si ocurre algún fallo</w:t>
             </w:r>
           </w:p>
         </w:tc>
@@ -2949,13 +2941,7 @@
               <w:cnfStyle w:val="000000000000" w:firstRow="0" w:lastRow="0" w:firstColumn="0" w:lastColumn="0" w:oddVBand="0" w:evenVBand="0" w:oddHBand="0" w:evenHBand="0" w:firstRowFirstColumn="0" w:firstRowLastColumn="0" w:lastRowFirstColumn="0" w:lastRowLastColumn="0"/>
             </w:pPr>
             <w:r>
-              <w:t xml:space="preserve">Obtener una lista de tarjetas de </w:t>
-            </w:r>
-            <w:r>
-              <w:t>crédito</w:t>
-            </w:r>
-            <w:r>
-              <w:t xml:space="preserve"> de todos los clientes</w:t>
+              <w:t>Obtener una lista de tarjetas de crédito de todos los clientes</w:t>
             </w:r>
           </w:p>
         </w:tc>
@@ -2984,10 +2970,7 @@
               <w:t xml:space="preserve">códigos: </w:t>
             </w:r>
             <w:r>
-              <w:t xml:space="preserve">200 con la lista de tarjetas de </w:t>
-            </w:r>
-            <w:r>
-              <w:t>crédito</w:t>
+              <w:t>200 con la lista de tarjetas de crédito</w:t>
             </w:r>
           </w:p>
           <w:p>
@@ -3132,6 +3115,9 @@
     </w:p>
     <w:p>
       <w:r>
+        <w:rPr>
+          <w:noProof/>
+        </w:rPr>
         <w:lastRenderedPageBreak/>
         <w:drawing>
           <wp:inline distT="0" distB="0" distL="0" distR="0" wp14:anchorId="755B850E" wp14:editId="73314F15">
@@ -3185,6 +3171,9 @@
     </w:p>
     <w:p>
       <w:r>
+        <w:rPr>
+          <w:noProof/>
+        </w:rPr>
         <w:drawing>
           <wp:inline distT="0" distB="0" distL="0" distR="0" wp14:anchorId="62D98D73" wp14:editId="27A12E71">
             <wp:extent cx="2596800" cy="1988820"/>
@@ -3280,6 +3269,9 @@
         <w:pStyle w:val="Prrafodelista"/>
       </w:pPr>
       <w:r>
+        <w:rPr>
+          <w:noProof/>
+        </w:rPr>
         <w:drawing>
           <wp:inline distT="0" distB="0" distL="0" distR="0" wp14:anchorId="24F467CD" wp14:editId="26CE3399">
             <wp:extent cx="5612130" cy="1480185"/>
@@ -3328,6 +3320,9 @@
         <w:br/>
       </w:r>
       <w:r>
+        <w:rPr>
+          <w:noProof/>
+        </w:rPr>
         <w:drawing>
           <wp:inline distT="0" distB="0" distL="0" distR="0" wp14:anchorId="007CF304" wp14:editId="6C3DA4A3">
             <wp:extent cx="5612130" cy="1294765"/>
@@ -3377,10 +3372,7 @@
         <w:t>En el “</w:t>
       </w:r>
       <w:r>
-        <w:t xml:space="preserve">obtener </w:t>
-      </w:r>
-      <w:r>
-        <w:t>cliente</w:t>
+        <w:t>obtener cliente</w:t>
       </w:r>
       <w:r>
         <w:t xml:space="preserve">” es un método GET para hacer el </w:t>
@@ -3394,10 +3386,7 @@
         <w:t xml:space="preserve"> de otro id se </w:t>
       </w:r>
       <w:r>
-        <w:t>cambiaria de la siguiente forma:</w:t>
-      </w:r>
-      <w:r>
-        <w:t xml:space="preserve"> </w:t>
+        <w:t xml:space="preserve">cambiaria de la siguiente forma: </w:t>
       </w:r>
       <w:r>
         <w:t xml:space="preserve">pasar el cursor sobre la variable </w:t>
@@ -3421,6 +3410,9 @@
         <w:t xml:space="preserve"> </w:t>
       </w:r>
       <w:r>
+        <w:rPr>
+          <w:noProof/>
+        </w:rPr>
         <w:drawing>
           <wp:inline distT="0" distB="0" distL="0" distR="0" wp14:anchorId="23F064A2" wp14:editId="1E3867BD">
             <wp:extent cx="5612130" cy="920750"/>
@@ -3522,13 +3514,7 @@
       </w:r>
       <w:proofErr w:type="spellEnd"/>
       <w:r>
-        <w:t>” hay 2 métodos un post para crear un</w:t>
-      </w:r>
-      <w:r>
-        <w:t>a relación entre cliente y tarjeta</w:t>
-      </w:r>
-      <w:r>
-        <w:t xml:space="preserve"> y un </w:t>
+        <w:t xml:space="preserve">” hay 2 métodos un post para crear una relación entre cliente y tarjeta y un </w:t>
       </w:r>
       <w:proofErr w:type="spellStart"/>
       <w:r>
@@ -3536,13 +3522,7 @@
       </w:r>
       <w:proofErr w:type="spellEnd"/>
       <w:r>
-        <w:t xml:space="preserve"> para obtener </w:t>
-      </w:r>
-      <w:r>
-        <w:t>el listado de tarjetas</w:t>
-      </w:r>
-      <w:r>
-        <w:t>:</w:t>
+        <w:t xml:space="preserve"> para obtener el listado de tarjetas:</w:t>
       </w:r>
     </w:p>
     <w:p>
@@ -3570,15 +3550,15 @@
       </w:r>
       <w:proofErr w:type="spellEnd"/>
       <w:r>
-        <w:t xml:space="preserve"> JSON ejemplo</w:t>
-      </w:r>
-      <w:r>
-        <w:t>:</w:t>
+        <w:t xml:space="preserve"> JSON ejemplo:</w:t>
       </w:r>
       <w:r>
         <w:br/>
       </w:r>
       <w:r>
+        <w:rPr>
+          <w:noProof/>
+        </w:rPr>
         <w:drawing>
           <wp:inline distT="0" distB="0" distL="0" distR="0" wp14:anchorId="24E1C868" wp14:editId="75FE1DD9">
             <wp:extent cx="5612130" cy="2858135"/>
@@ -3623,6 +3603,9 @@
         <w:br/>
       </w:r>
       <w:r>
+        <w:rPr>
+          <w:noProof/>
+        </w:rPr>
         <w:drawing>
           <wp:inline distT="0" distB="0" distL="0" distR="0" wp14:anchorId="2EC72482" wp14:editId="01712852">
             <wp:extent cx="3352800" cy="749528"/>
@@ -3684,6 +3667,9 @@
         <w:br/>
       </w:r>
       <w:r>
+        <w:rPr>
+          <w:noProof/>
+        </w:rPr>
         <w:drawing>
           <wp:inline distT="0" distB="0" distL="0" distR="0" wp14:anchorId="72606300" wp14:editId="40DB1151">
             <wp:extent cx="3573780" cy="2767071"/>
@@ -3734,19 +3720,7 @@
       </w:r>
       <w:proofErr w:type="spellEnd"/>
       <w:r>
-        <w:t>” hay 2 métodos post</w:t>
-      </w:r>
-      <w:r>
-        <w:t xml:space="preserve"> uno</w:t>
-      </w:r>
-      <w:r>
-        <w:t xml:space="preserve"> para crear </w:t>
-      </w:r>
-      <w:r>
-        <w:t>un registro de compra y otro para registrar un pago</w:t>
-      </w:r>
-      <w:r>
-        <w:t>:</w:t>
+        <w:t>” hay 2 métodos post uno para crear un registro de compra y otro para registrar un pago:</w:t>
       </w:r>
     </w:p>
     <w:p>
@@ -3758,13 +3732,7 @@
         </w:numPr>
       </w:pPr>
       <w:r>
-        <w:t xml:space="preserve">Para </w:t>
-      </w:r>
-      <w:r>
-        <w:t>registrar una compra (en el post compra)</w:t>
-      </w:r>
-      <w:r>
-        <w:t xml:space="preserve">: en el método de Post en la sección de </w:t>
+        <w:t xml:space="preserve">Para registrar una compra (en el post compra): en el método de Post en la sección de </w:t>
       </w:r>
       <w:proofErr w:type="spellStart"/>
       <w:r>
@@ -3786,6 +3754,9 @@
         <w:br/>
       </w:r>
       <w:r>
+        <w:rPr>
+          <w:noProof/>
+        </w:rPr>
         <w:drawing>
           <wp:inline distT="0" distB="0" distL="0" distR="0" wp14:anchorId="11E1D146" wp14:editId="0A4FAD1D">
             <wp:extent cx="3596640" cy="1103435"/>
@@ -3830,6 +3801,9 @@
         <w:br/>
       </w:r>
       <w:r>
+        <w:rPr>
+          <w:noProof/>
+        </w:rPr>
         <w:drawing>
           <wp:inline distT="0" distB="0" distL="0" distR="0" wp14:anchorId="20081B95" wp14:editId="344ECABC">
             <wp:extent cx="3810000" cy="642329"/>
@@ -3879,16 +3853,7 @@
         <w:t xml:space="preserve">Para registrar un pago </w:t>
       </w:r>
       <w:r>
-        <w:t xml:space="preserve">(en el post </w:t>
-      </w:r>
-      <w:r>
-        <w:t>pago</w:t>
-      </w:r>
-      <w:r>
-        <w:t>)</w:t>
-      </w:r>
-      <w:r>
-        <w:t xml:space="preserve">: de la misma manera que la compra, en el </w:t>
+        <w:t xml:space="preserve">(en el post pago): de la misma manera que la compra, en el </w:t>
       </w:r>
       <w:proofErr w:type="spellStart"/>
       <w:r>
@@ -3902,6 +3867,9 @@
         <w:br/>
       </w:r>
       <w:r>
+        <w:rPr>
+          <w:noProof/>
+        </w:rPr>
         <w:drawing>
           <wp:inline distT="0" distB="0" distL="0" distR="0" wp14:anchorId="28208FE9" wp14:editId="40AE7C77">
             <wp:extent cx="2971800" cy="1020688"/>
@@ -3949,6 +3917,9 @@
         <w:br/>
       </w:r>
       <w:r>
+        <w:rPr>
+          <w:noProof/>
+        </w:rPr>
         <w:drawing>
           <wp:inline distT="0" distB="0" distL="0" distR="0" wp14:anchorId="52C9139B" wp14:editId="73D087B9">
             <wp:extent cx="3726180" cy="657288"/>
@@ -3988,31 +3959,7 @@
     </w:p>
     <w:p>
       <w:r>
-        <w:t>En la carpeta “</w:t>
-      </w:r>
-      <w:r>
-        <w:t>exportar documentos</w:t>
-      </w:r>
-      <w:r>
-        <w:t xml:space="preserve">” hay 2 métodos </w:t>
-      </w:r>
-      <w:r>
-        <w:t>GET</w:t>
-      </w:r>
-      <w:r>
-        <w:t xml:space="preserve"> uno para </w:t>
-      </w:r>
-      <w:r>
-        <w:t>exportar el PDF y</w:t>
-      </w:r>
-      <w:r>
-        <w:t xml:space="preserve"> </w:t>
-      </w:r>
-      <w:r>
-        <w:t>uno para exportar Excel</w:t>
-      </w:r>
-      <w:r>
-        <w:t>:</w:t>
+        <w:t>En la carpeta “exportar documentos” hay 2 métodos GET uno para exportar el PDF y uno para exportar Excel:</w:t>
       </w:r>
     </w:p>
     <w:p>
@@ -4035,13 +3982,7 @@
       </w:r>
       <w:proofErr w:type="spellEnd"/>
       <w:r>
-        <w:t xml:space="preserve">” es un método GET </w:t>
-      </w:r>
-      <w:r>
-        <w:t xml:space="preserve">y </w:t>
-      </w:r>
-      <w:r>
-        <w:t xml:space="preserve">para hacer el </w:t>
+        <w:t xml:space="preserve">” es un método GET y para hacer el </w:t>
       </w:r>
       <w:proofErr w:type="spellStart"/>
       <w:r>
@@ -4049,13 +3990,7 @@
       </w:r>
       <w:proofErr w:type="spellEnd"/>
       <w:r>
-        <w:t xml:space="preserve"> de otro id se cambiaria</w:t>
-      </w:r>
-      <w:r>
-        <w:t xml:space="preserve"> de la siguiente forma:</w:t>
-      </w:r>
-      <w:r>
-        <w:t xml:space="preserve"> con pasar el cursor sobre la variable </w:t>
+        <w:t xml:space="preserve"> de otro id se cambiaria de la siguiente forma: con pasar el cursor sobre la variable </w:t>
       </w:r>
       <w:r>
         <w:t>{{</w:t>
@@ -4069,15 +4004,15 @@
         <w:t>}}</w:t>
       </w:r>
       <w:r>
-        <w:t xml:space="preserve"> </w:t>
-      </w:r>
-      <w:r>
-        <w:t>y se asigna un nuevo valor</w:t>
+        <w:t xml:space="preserve"> y se asigna un nuevo valor</w:t>
       </w:r>
       <w:r>
         <w:br/>
       </w:r>
       <w:r>
+        <w:rPr>
+          <w:noProof/>
+        </w:rPr>
         <w:drawing>
           <wp:inline distT="0" distB="0" distL="0" distR="0" wp14:anchorId="3D75A52A" wp14:editId="0BD8F103">
             <wp:extent cx="3649980" cy="400276"/>
@@ -4122,6 +4057,9 @@
         <w:br/>
       </w:r>
       <w:r>
+        <w:rPr>
+          <w:noProof/>
+        </w:rPr>
         <w:drawing>
           <wp:inline distT="0" distB="0" distL="0" distR="0" wp14:anchorId="40E23B84" wp14:editId="26CD5FAD">
             <wp:extent cx="5612130" cy="1939290"/>
@@ -4174,10 +4112,7 @@
         <w:t>exportar Excel</w:t>
       </w:r>
       <w:r>
-        <w:t xml:space="preserve">” es un método GET </w:t>
-      </w:r>
-      <w:r>
-        <w:t>para asignar nuevos valores seria en la sección “</w:t>
+        <w:t>” es un método GET para asignar nuevos valores seria en la sección “</w:t>
       </w:r>
       <w:proofErr w:type="spellStart"/>
       <w:r>
@@ -4199,6 +4134,9 @@
         <w:br/>
       </w:r>
       <w:r>
+        <w:rPr>
+          <w:noProof/>
+        </w:rPr>
         <w:drawing>
           <wp:inline distT="0" distB="0" distL="0" distR="0" wp14:anchorId="76D53CDA" wp14:editId="7DE4E1BF">
             <wp:extent cx="5612130" cy="1261745"/>
@@ -4240,6 +4178,9 @@
         <w:t xml:space="preserve">como resultado </w:t>
       </w:r>
       <w:r>
+        <w:rPr>
+          <w:noProof/>
+        </w:rPr>
         <w:drawing>
           <wp:inline distT="0" distB="0" distL="0" distR="0" wp14:anchorId="4F842592" wp14:editId="7BDB2F30">
             <wp:extent cx="4351020" cy="423545"/>
@@ -4279,31 +4220,13 @@
     </w:p>
     <w:p>
       <w:r>
-        <w:t>En la carpeta “</w:t>
-      </w:r>
-      <w:r>
-        <w:t>historial</w:t>
-      </w:r>
-      <w:r>
-        <w:t>”</w:t>
-      </w:r>
-      <w:r>
-        <w:t xml:space="preserve"> hay un método GET</w:t>
-      </w:r>
-      <w:r>
-        <w:t>:</w:t>
-      </w:r>
-      <w:r>
-        <w:t xml:space="preserve"> “</w:t>
+        <w:t>En la carpeta “historial” hay un método GET: “</w:t>
       </w:r>
       <w:r>
         <w:t>obtener historial por tarjeta</w:t>
       </w:r>
       <w:r>
-        <w:t xml:space="preserve">” </w:t>
-      </w:r>
-      <w:r>
-        <w:t xml:space="preserve">para hacer el </w:t>
+        <w:t xml:space="preserve">” para hacer el </w:t>
       </w:r>
       <w:proofErr w:type="spellStart"/>
       <w:r>
@@ -4330,6 +4253,9 @@
     </w:p>
     <w:p>
       <w:r>
+        <w:rPr>
+          <w:noProof/>
+        </w:rPr>
         <w:lastRenderedPageBreak/>
         <w:drawing>
           <wp:inline distT="0" distB="0" distL="0" distR="0" wp14:anchorId="2BDE580C" wp14:editId="1D71D5F4">
@@ -4376,6 +4302,9 @@
         <w:br/>
       </w:r>
       <w:r>
+        <w:rPr>
+          <w:noProof/>
+        </w:rPr>
         <w:drawing>
           <wp:inline distT="0" distB="0" distL="0" distR="0" wp14:anchorId="3B91C68D" wp14:editId="4FC1A612">
             <wp:extent cx="3643921" cy="2072640"/>
@@ -4453,6 +4382,9 @@
     </w:p>
     <w:p>
       <w:r>
+        <w:rPr>
+          <w:noProof/>
+        </w:rPr>
         <w:drawing>
           <wp:inline distT="0" distB="0" distL="0" distR="0" wp14:anchorId="328D1418" wp14:editId="6F3881F8">
             <wp:extent cx="4328160" cy="571995"/>
@@ -4498,6 +4430,9 @@
         <w:br/>
       </w:r>
       <w:r>
+        <w:rPr>
+          <w:noProof/>
+        </w:rPr>
         <w:drawing>
           <wp:inline distT="0" distB="0" distL="0" distR="0" wp14:anchorId="34A008FA" wp14:editId="3A9279B0">
             <wp:extent cx="3489960" cy="2655971"/>
@@ -4544,6 +4479,9 @@
         <w:br/>
       </w:r>
       <w:r>
+        <w:rPr>
+          <w:noProof/>
+        </w:rPr>
         <w:drawing>
           <wp:inline distT="0" distB="0" distL="0" distR="0" wp14:anchorId="414D2A2A" wp14:editId="4296020D">
             <wp:extent cx="2080260" cy="3943704"/>
@@ -6524,6 +6462,155 @@
           <w:tab w:val="num" w:pos="6828"/>
         </w:tabs>
         <w:ind w:left="6828" w:hanging="360"/>
+      </w:pPr>
+      <w:rPr>
+        <w:rFonts w:ascii="Wingdings" w:hAnsi="Wingdings" w:hint="default"/>
+        <w:sz w:val="20"/>
+      </w:rPr>
+    </w:lvl>
+  </w:abstractNum>
+  <w:abstractNum w:abstractNumId="16" w15:restartNumberingAfterBreak="0">
+    <w:nsid w:val="7C854174"/>
+    <w:multiLevelType w:val="multilevel"/>
+    <w:tmpl w:val="6F42D32A"/>
+    <w:lvl w:ilvl="0">
+      <w:start w:val="1"/>
+      <w:numFmt w:val="bullet"/>
+      <w:lvlText w:val=""/>
+      <w:lvlJc w:val="left"/>
+      <w:pPr>
+        <w:tabs>
+          <w:tab w:val="num" w:pos="720"/>
+        </w:tabs>
+        <w:ind w:left="720" w:hanging="360"/>
+      </w:pPr>
+      <w:rPr>
+        <w:rFonts w:ascii="Symbol" w:hAnsi="Symbol" w:hint="default"/>
+        <w:sz w:val="20"/>
+      </w:rPr>
+    </w:lvl>
+    <w:lvl w:ilvl="1" w:tentative="1">
+      <w:start w:val="1"/>
+      <w:numFmt w:val="bullet"/>
+      <w:lvlText w:val="o"/>
+      <w:lvlJc w:val="left"/>
+      <w:pPr>
+        <w:tabs>
+          <w:tab w:val="num" w:pos="1440"/>
+        </w:tabs>
+        <w:ind w:left="1440" w:hanging="360"/>
+      </w:pPr>
+      <w:rPr>
+        <w:rFonts w:ascii="Courier New" w:hAnsi="Courier New" w:hint="default"/>
+        <w:sz w:val="20"/>
+      </w:rPr>
+    </w:lvl>
+    <w:lvl w:ilvl="2" w:tentative="1">
+      <w:start w:val="1"/>
+      <w:numFmt w:val="bullet"/>
+      <w:lvlText w:val=""/>
+      <w:lvlJc w:val="left"/>
+      <w:pPr>
+        <w:tabs>
+          <w:tab w:val="num" w:pos="2160"/>
+        </w:tabs>
+        <w:ind w:left="2160" w:hanging="360"/>
+      </w:pPr>
+      <w:rPr>
+        <w:rFonts w:ascii="Wingdings" w:hAnsi="Wingdings" w:hint="default"/>
+        <w:sz w:val="20"/>
+      </w:rPr>
+    </w:lvl>
+    <w:lvl w:ilvl="3" w:tentative="1">
+      <w:start w:val="1"/>
+      <w:numFmt w:val="bullet"/>
+      <w:lvlText w:val=""/>
+      <w:lvlJc w:val="left"/>
+      <w:pPr>
+        <w:tabs>
+          <w:tab w:val="num" w:pos="2880"/>
+        </w:tabs>
+        <w:ind w:left="2880" w:hanging="360"/>
+      </w:pPr>
+      <w:rPr>
+        <w:rFonts w:ascii="Wingdings" w:hAnsi="Wingdings" w:hint="default"/>
+        <w:sz w:val="20"/>
+      </w:rPr>
+    </w:lvl>
+    <w:lvl w:ilvl="4" w:tentative="1">
+      <w:start w:val="1"/>
+      <w:numFmt w:val="bullet"/>
+      <w:lvlText w:val=""/>
+      <w:lvlJc w:val="left"/>
+      <w:pPr>
+        <w:tabs>
+          <w:tab w:val="num" w:pos="3600"/>
+        </w:tabs>
+        <w:ind w:left="3600" w:hanging="360"/>
+      </w:pPr>
+      <w:rPr>
+        <w:rFonts w:ascii="Wingdings" w:hAnsi="Wingdings" w:hint="default"/>
+        <w:sz w:val="20"/>
+      </w:rPr>
+    </w:lvl>
+    <w:lvl w:ilvl="5" w:tentative="1">
+      <w:start w:val="1"/>
+      <w:numFmt w:val="bullet"/>
+      <w:lvlText w:val=""/>
+      <w:lvlJc w:val="left"/>
+      <w:pPr>
+        <w:tabs>
+          <w:tab w:val="num" w:pos="4320"/>
+        </w:tabs>
+        <w:ind w:left="4320" w:hanging="360"/>
+      </w:pPr>
+      <w:rPr>
+        <w:rFonts w:ascii="Wingdings" w:hAnsi="Wingdings" w:hint="default"/>
+        <w:sz w:val="20"/>
+      </w:rPr>
+    </w:lvl>
+    <w:lvl w:ilvl="6" w:tentative="1">
+      <w:start w:val="1"/>
+      <w:numFmt w:val="bullet"/>
+      <w:lvlText w:val=""/>
+      <w:lvlJc w:val="left"/>
+      <w:pPr>
+        <w:tabs>
+          <w:tab w:val="num" w:pos="5040"/>
+        </w:tabs>
+        <w:ind w:left="5040" w:hanging="360"/>
+      </w:pPr>
+      <w:rPr>
+        <w:rFonts w:ascii="Wingdings" w:hAnsi="Wingdings" w:hint="default"/>
+        <w:sz w:val="20"/>
+      </w:rPr>
+    </w:lvl>
+    <w:lvl w:ilvl="7" w:tentative="1">
+      <w:start w:val="1"/>
+      <w:numFmt w:val="bullet"/>
+      <w:lvlText w:val=""/>
+      <w:lvlJc w:val="left"/>
+      <w:pPr>
+        <w:tabs>
+          <w:tab w:val="num" w:pos="5760"/>
+        </w:tabs>
+        <w:ind w:left="5760" w:hanging="360"/>
+      </w:pPr>
+      <w:rPr>
+        <w:rFonts w:ascii="Wingdings" w:hAnsi="Wingdings" w:hint="default"/>
+        <w:sz w:val="20"/>
+      </w:rPr>
+    </w:lvl>
+    <w:lvl w:ilvl="8" w:tentative="1">
+      <w:start w:val="1"/>
+      <w:numFmt w:val="bullet"/>
+      <w:lvlText w:val=""/>
+      <w:lvlJc w:val="left"/>
+      <w:pPr>
+        <w:tabs>
+          <w:tab w:val="num" w:pos="6480"/>
+        </w:tabs>
+        <w:ind w:left="6480" w:hanging="360"/>
       </w:pPr>
       <w:rPr>
         <w:rFonts w:ascii="Wingdings" w:hAnsi="Wingdings" w:hint="default"/>
@@ -6578,6 +6665,9 @@
   </w:num>
   <w:num w:numId="16" w16cid:durableId="2079278417">
     <w:abstractNumId w:val="1"/>
+  </w:num>
+  <w:num w:numId="17" w16cid:durableId="1442606460">
+    <w:abstractNumId w:val="16"/>
   </w:num>
 </w:numbering>
 </file>

</xml_diff>